<commit_message>
szakdolgozat dokomentum letrehozasa, feladatkiiras
</commit_message>
<xml_diff>
--- a/docs/szakdolgozat.docx
+++ b/docs/szakdolgozat.docx
@@ -3,8 +3,942 @@
 <w:document xmlns:wpc="http://schemas.microsoft.com/office/word/2010/wordprocessingCanvas" xmlns:cx="http://schemas.microsoft.com/office/drawing/2014/chartex" xmlns:mc="http://schemas.openxmlformats.org/markup-compatibility/2006" xmlns:o="urn:schemas-microsoft-com:office:office" xmlns:r="http://schemas.openxmlformats.org/officeDocument/2006/relationships" xmlns:m="http://schemas.openxmlformats.org/officeDocument/2006/math" xmlns:v="urn:schemas-microsoft-com:vml" xmlns:wp14="http://schemas.microsoft.com/office/word/2010/wordprocessingDrawing" xmlns:wp="http://schemas.openxmlformats.org/drawingml/2006/wordprocessingDrawing" xmlns:w10="urn:schemas-microsoft-com:office:word" xmlns:w="http://schemas.openxmlformats.org/wordprocessingml/2006/main" xmlns:w14="http://schemas.microsoft.com/office/word/2010/wordml" xmlns:w15="http://schemas.microsoft.com/office/word/2012/wordml" xmlns:w16se="http://schemas.microsoft.com/office/word/2015/wordml/symex" xmlns:wpg="http://schemas.microsoft.com/office/word/2010/wordprocessingGroup" xmlns:wpi="http://schemas.microsoft.com/office/word/2010/wordprocessingInk" xmlns:wne="http://schemas.microsoft.com/office/word/2006/wordml" xmlns:wps="http://schemas.microsoft.com/office/word/2010/wordprocessingShape" mc:Ignorable="w14 w15 w16se wp14">
   <w:body>
     <w:p>
+      <w:pPr>
+        <w:jc w:val="center"/>
+        <w:rPr>
+          <w:rFonts w:ascii="Times New Roman" w:hAnsi="Times New Roman" w:cs="Times New Roman"/>
+          <w:b/>
+          <w:sz w:val="40"/>
+        </w:rPr>
+      </w:pPr>
+      <w:r>
+        <w:rPr>
+          <w:rFonts w:ascii="Times New Roman" w:hAnsi="Times New Roman" w:cs="Times New Roman"/>
+          <w:b/>
+          <w:sz w:val="40"/>
+        </w:rPr>
+        <w:t>Szegedi Tudományegyetem</w:t>
+      </w:r>
+    </w:p>
+    <w:p>
+      <w:pPr>
+        <w:jc w:val="center"/>
+        <w:rPr>
+          <w:rFonts w:ascii="Times New Roman" w:hAnsi="Times New Roman" w:cs="Times New Roman"/>
+          <w:b/>
+          <w:sz w:val="40"/>
+        </w:rPr>
+      </w:pPr>
+      <w:r>
+        <w:rPr>
+          <w:rFonts w:ascii="Times New Roman" w:hAnsi="Times New Roman" w:cs="Times New Roman"/>
+          <w:b/>
+          <w:sz w:val="40"/>
+        </w:rPr>
+        <w:t>Informatikai Intézet</w:t>
+      </w:r>
+    </w:p>
+    <w:p>
+      <w:pPr>
+        <w:jc w:val="center"/>
+        <w:rPr>
+          <w:rFonts w:ascii="Times New Roman" w:hAnsi="Times New Roman" w:cs="Times New Roman"/>
+          <w:b/>
+          <w:sz w:val="32"/>
+        </w:rPr>
+      </w:pPr>
+    </w:p>
+    <w:p>
+      <w:pPr>
+        <w:jc w:val="center"/>
+        <w:rPr>
+          <w:rFonts w:ascii="Times New Roman" w:hAnsi="Times New Roman" w:cs="Times New Roman"/>
+          <w:b/>
+          <w:sz w:val="32"/>
+        </w:rPr>
+      </w:pPr>
+    </w:p>
+    <w:p>
+      <w:pPr>
+        <w:jc w:val="center"/>
+        <w:rPr>
+          <w:rFonts w:ascii="Times New Roman" w:hAnsi="Times New Roman" w:cs="Times New Roman"/>
+          <w:b/>
+          <w:sz w:val="32"/>
+        </w:rPr>
+      </w:pPr>
+    </w:p>
+    <w:p>
+      <w:pPr>
+        <w:jc w:val="center"/>
+        <w:rPr>
+          <w:rFonts w:ascii="Times New Roman" w:hAnsi="Times New Roman" w:cs="Times New Roman"/>
+          <w:b/>
+          <w:sz w:val="32"/>
+        </w:rPr>
+      </w:pPr>
+    </w:p>
+    <w:p>
+      <w:pPr>
+        <w:jc w:val="center"/>
+        <w:rPr>
+          <w:rFonts w:ascii="Times New Roman" w:hAnsi="Times New Roman" w:cs="Times New Roman"/>
+          <w:b/>
+          <w:sz w:val="32"/>
+        </w:rPr>
+      </w:pPr>
+    </w:p>
+    <w:p>
+      <w:pPr>
+        <w:jc w:val="center"/>
+        <w:rPr>
+          <w:rFonts w:ascii="Times New Roman" w:hAnsi="Times New Roman" w:cs="Times New Roman"/>
+          <w:b/>
+          <w:sz w:val="32"/>
+        </w:rPr>
+      </w:pPr>
+    </w:p>
+    <w:p>
+      <w:pPr>
+        <w:jc w:val="center"/>
+        <w:rPr>
+          <w:rFonts w:ascii="Times New Roman" w:hAnsi="Times New Roman" w:cs="Times New Roman"/>
+          <w:b/>
+          <w:sz w:val="32"/>
+        </w:rPr>
+      </w:pPr>
+    </w:p>
+    <w:p>
+      <w:pPr>
+        <w:jc w:val="center"/>
+        <w:rPr>
+          <w:rFonts w:ascii="Times New Roman" w:hAnsi="Times New Roman" w:cs="Times New Roman"/>
+          <w:b/>
+          <w:sz w:val="32"/>
+        </w:rPr>
+      </w:pPr>
+    </w:p>
+    <w:p>
+      <w:pPr>
+        <w:jc w:val="center"/>
+        <w:rPr>
+          <w:rFonts w:ascii="Times New Roman" w:hAnsi="Times New Roman" w:cs="Times New Roman"/>
+          <w:b/>
+          <w:caps/>
+          <w:color w:val="343434"/>
+          <w:sz w:val="48"/>
+          <w:szCs w:val="20"/>
+          <w:shd w:val="clear" w:color="auto" w:fill="FFFFFF"/>
+        </w:rPr>
+      </w:pPr>
+      <w:r>
+        <w:rPr>
+          <w:rFonts w:ascii="Times New Roman" w:hAnsi="Times New Roman" w:cs="Times New Roman"/>
+          <w:b/>
+          <w:caps/>
+          <w:color w:val="343434"/>
+          <w:sz w:val="48"/>
+          <w:szCs w:val="20"/>
+          <w:shd w:val="clear" w:color="auto" w:fill="FFFFFF"/>
+        </w:rPr>
+        <w:t>Szakdolgozat</w:t>
+      </w:r>
+    </w:p>
+    <w:p>
+      <w:pPr>
+        <w:jc w:val="center"/>
+        <w:rPr>
+          <w:rFonts w:ascii="Times New Roman" w:hAnsi="Times New Roman" w:cs="Times New Roman"/>
+          <w:b/>
+          <w:caps/>
+          <w:color w:val="343434"/>
+          <w:sz w:val="40"/>
+          <w:szCs w:val="20"/>
+          <w:shd w:val="clear" w:color="auto" w:fill="FFFFFF"/>
+        </w:rPr>
+      </w:pPr>
+    </w:p>
+    <w:p>
+      <w:pPr>
+        <w:jc w:val="center"/>
+        <w:rPr>
+          <w:rFonts w:ascii="Times New Roman" w:hAnsi="Times New Roman" w:cs="Times New Roman"/>
+          <w:b/>
+          <w:caps/>
+          <w:color w:val="343434"/>
+          <w:sz w:val="40"/>
+          <w:szCs w:val="20"/>
+          <w:shd w:val="clear" w:color="auto" w:fill="FFFFFF"/>
+        </w:rPr>
+      </w:pPr>
+    </w:p>
+    <w:p>
+      <w:pPr>
+        <w:jc w:val="center"/>
+        <w:rPr>
+          <w:rFonts w:ascii="Times New Roman" w:hAnsi="Times New Roman" w:cs="Times New Roman"/>
+          <w:b/>
+          <w:caps/>
+          <w:color w:val="343434"/>
+          <w:sz w:val="40"/>
+          <w:szCs w:val="20"/>
+          <w:shd w:val="clear" w:color="auto" w:fill="FFFFFF"/>
+        </w:rPr>
+      </w:pPr>
+    </w:p>
+    <w:p>
+      <w:pPr>
+        <w:jc w:val="center"/>
+        <w:rPr>
+          <w:rFonts w:ascii="Times New Roman" w:hAnsi="Times New Roman" w:cs="Times New Roman"/>
+          <w:b/>
+          <w:caps/>
+          <w:color w:val="343434"/>
+          <w:sz w:val="40"/>
+          <w:szCs w:val="20"/>
+          <w:shd w:val="clear" w:color="auto" w:fill="FFFFFF"/>
+        </w:rPr>
+      </w:pPr>
+    </w:p>
+    <w:p>
+      <w:pPr>
+        <w:jc w:val="center"/>
+        <w:rPr>
+          <w:rFonts w:ascii="Times New Roman" w:hAnsi="Times New Roman" w:cs="Times New Roman"/>
+          <w:b/>
+          <w:caps/>
+          <w:color w:val="343434"/>
+          <w:sz w:val="40"/>
+          <w:szCs w:val="20"/>
+          <w:shd w:val="clear" w:color="auto" w:fill="FFFFFF"/>
+        </w:rPr>
+      </w:pPr>
+    </w:p>
+    <w:p>
+      <w:pPr>
+        <w:jc w:val="center"/>
+        <w:rPr>
+          <w:rFonts w:ascii="Times New Roman" w:hAnsi="Times New Roman" w:cs="Times New Roman"/>
+          <w:b/>
+          <w:caps/>
+          <w:color w:val="343434"/>
+          <w:sz w:val="40"/>
+          <w:szCs w:val="20"/>
+          <w:shd w:val="clear" w:color="auto" w:fill="FFFFFF"/>
+        </w:rPr>
+      </w:pPr>
+    </w:p>
+    <w:p>
+      <w:pPr>
+        <w:jc w:val="center"/>
+        <w:rPr>
+          <w:rFonts w:ascii="Times New Roman" w:hAnsi="Times New Roman" w:cs="Times New Roman"/>
+          <w:b/>
+          <w:caps/>
+          <w:color w:val="343434"/>
+          <w:sz w:val="40"/>
+          <w:szCs w:val="20"/>
+          <w:shd w:val="clear" w:color="auto" w:fill="FFFFFF"/>
+        </w:rPr>
+      </w:pPr>
+    </w:p>
+    <w:p>
+      <w:pPr>
+        <w:jc w:val="center"/>
+        <w:rPr>
+          <w:rFonts w:ascii="Times New Roman" w:hAnsi="Times New Roman" w:cs="Times New Roman"/>
+          <w:b/>
+          <w:color w:val="343434"/>
+          <w:sz w:val="40"/>
+          <w:szCs w:val="20"/>
+          <w:shd w:val="clear" w:color="auto" w:fill="FFFFFF"/>
+        </w:rPr>
+      </w:pPr>
+      <w:r>
+        <w:rPr>
+          <w:rFonts w:ascii="Times New Roman" w:hAnsi="Times New Roman" w:cs="Times New Roman"/>
+          <w:b/>
+          <w:color w:val="343434"/>
+          <w:sz w:val="40"/>
+          <w:szCs w:val="20"/>
+          <w:shd w:val="clear" w:color="auto" w:fill="FFFFFF"/>
+        </w:rPr>
+        <w:t>Pullai Szilárd</w:t>
+      </w:r>
+    </w:p>
+    <w:p>
+      <w:pPr>
+        <w:jc w:val="center"/>
+        <w:rPr>
+          <w:rFonts w:ascii="Times New Roman" w:hAnsi="Times New Roman" w:cs="Times New Roman"/>
+          <w:b/>
+          <w:color w:val="343434"/>
+          <w:sz w:val="40"/>
+          <w:szCs w:val="20"/>
+          <w:shd w:val="clear" w:color="auto" w:fill="FFFFFF"/>
+        </w:rPr>
+      </w:pPr>
+      <w:r>
+        <w:rPr>
+          <w:rFonts w:ascii="Times New Roman" w:hAnsi="Times New Roman" w:cs="Times New Roman"/>
+          <w:b/>
+          <w:color w:val="343434"/>
+          <w:sz w:val="40"/>
+          <w:szCs w:val="20"/>
+          <w:shd w:val="clear" w:color="auto" w:fill="FFFFFF"/>
+        </w:rPr>
+        <w:t>2024</w:t>
+      </w:r>
+    </w:p>
+    <w:p>
+      <w:pPr>
+        <w:rPr>
+          <w:rFonts w:ascii="Times New Roman" w:hAnsi="Times New Roman" w:cs="Times New Roman"/>
+          <w:b/>
+          <w:color w:val="343434"/>
+          <w:sz w:val="40"/>
+          <w:szCs w:val="20"/>
+          <w:shd w:val="clear" w:color="auto" w:fill="FFFFFF"/>
+        </w:rPr>
+      </w:pPr>
+      <w:r>
+        <w:rPr>
+          <w:rFonts w:ascii="Times New Roman" w:hAnsi="Times New Roman" w:cs="Times New Roman"/>
+          <w:b/>
+          <w:color w:val="343434"/>
+          <w:sz w:val="40"/>
+          <w:szCs w:val="20"/>
+          <w:shd w:val="clear" w:color="auto" w:fill="FFFFFF"/>
+        </w:rPr>
+        <w:br w:type="page"/>
+      </w:r>
+    </w:p>
+    <w:p>
+      <w:pPr>
+        <w:jc w:val="center"/>
+        <w:rPr>
+          <w:rFonts w:ascii="Times New Roman" w:hAnsi="Times New Roman" w:cs="Times New Roman"/>
+          <w:b/>
+          <w:sz w:val="40"/>
+        </w:rPr>
+      </w:pPr>
+      <w:r>
+        <w:rPr>
+          <w:rFonts w:ascii="Times New Roman" w:hAnsi="Times New Roman" w:cs="Times New Roman"/>
+          <w:b/>
+          <w:sz w:val="40"/>
+        </w:rPr>
+        <w:lastRenderedPageBreak/>
+        <w:t>Szegedi Tudományegyetem</w:t>
+      </w:r>
+    </w:p>
+    <w:p>
+      <w:pPr>
+        <w:jc w:val="center"/>
+        <w:rPr>
+          <w:rFonts w:ascii="Times New Roman" w:hAnsi="Times New Roman" w:cs="Times New Roman"/>
+          <w:b/>
+          <w:sz w:val="40"/>
+        </w:rPr>
+      </w:pPr>
+      <w:r>
+        <w:rPr>
+          <w:rFonts w:ascii="Times New Roman" w:hAnsi="Times New Roman" w:cs="Times New Roman"/>
+          <w:b/>
+          <w:sz w:val="40"/>
+        </w:rPr>
+        <w:t>Informatikai Intézet</w:t>
+      </w:r>
+    </w:p>
+    <w:p>
+      <w:pPr>
+        <w:jc w:val="center"/>
+        <w:rPr>
+          <w:rFonts w:ascii="Times New Roman" w:hAnsi="Times New Roman" w:cs="Times New Roman"/>
+          <w:b/>
+          <w:sz w:val="40"/>
+        </w:rPr>
+      </w:pPr>
+    </w:p>
+    <w:p>
+      <w:pPr>
+        <w:jc w:val="center"/>
+        <w:rPr>
+          <w:rFonts w:ascii="Times New Roman" w:hAnsi="Times New Roman" w:cs="Times New Roman"/>
+          <w:b/>
+          <w:sz w:val="40"/>
+        </w:rPr>
+      </w:pPr>
+    </w:p>
+    <w:p>
+      <w:pPr>
+        <w:jc w:val="center"/>
+        <w:rPr>
+          <w:rFonts w:ascii="Times New Roman" w:hAnsi="Times New Roman" w:cs="Times New Roman"/>
+          <w:b/>
+          <w:sz w:val="40"/>
+        </w:rPr>
+      </w:pPr>
+    </w:p>
+    <w:p>
+      <w:pPr>
+        <w:jc w:val="center"/>
+        <w:rPr>
+          <w:rFonts w:ascii="Times New Roman" w:hAnsi="Times New Roman" w:cs="Times New Roman"/>
+          <w:b/>
+          <w:sz w:val="40"/>
+        </w:rPr>
+      </w:pPr>
+      <w:r>
+        <w:rPr>
+          <w:rFonts w:ascii="Times New Roman" w:hAnsi="Times New Roman" w:cs="Times New Roman"/>
+          <w:b/>
+          <w:sz w:val="40"/>
+        </w:rPr>
+        <w:t>Inte</w:t>
+      </w:r>
+      <w:r>
+        <w:rPr>
+          <w:rFonts w:ascii="Times New Roman" w:hAnsi="Times New Roman" w:cs="Times New Roman"/>
+          <w:b/>
+          <w:sz w:val="40"/>
+        </w:rPr>
+        <w:t>raktív 3D Technológiák a Weben:</w:t>
+      </w:r>
+    </w:p>
+    <w:p>
+      <w:pPr>
+        <w:jc w:val="center"/>
+        <w:rPr>
+          <w:rFonts w:ascii="Times New Roman" w:hAnsi="Times New Roman" w:cs="Times New Roman"/>
+          <w:b/>
+          <w:sz w:val="40"/>
+        </w:rPr>
+      </w:pPr>
+      <w:r>
+        <w:rPr>
+          <w:rFonts w:ascii="Times New Roman" w:hAnsi="Times New Roman" w:cs="Times New Roman"/>
+          <w:b/>
+          <w:sz w:val="40"/>
+        </w:rPr>
+        <w:t>Dinamikus Modell Megjelenítő Fejlesztése React Three Fiberrel</w:t>
+      </w:r>
+    </w:p>
+    <w:p>
+      <w:pPr>
+        <w:jc w:val="center"/>
+        <w:rPr>
+          <w:rFonts w:ascii="Times New Roman" w:hAnsi="Times New Roman" w:cs="Times New Roman"/>
+          <w:b/>
+          <w:sz w:val="40"/>
+        </w:rPr>
+      </w:pPr>
+    </w:p>
+    <w:p>
+      <w:pPr>
+        <w:jc w:val="center"/>
+        <w:rPr>
+          <w:rFonts w:ascii="Times New Roman" w:hAnsi="Times New Roman" w:cs="Times New Roman"/>
+          <w:sz w:val="40"/>
+        </w:rPr>
+      </w:pPr>
+      <w:r>
+        <w:rPr>
+          <w:rFonts w:ascii="Times New Roman" w:hAnsi="Times New Roman" w:cs="Times New Roman"/>
+          <w:sz w:val="40"/>
+        </w:rPr>
+        <w:t>Szakdolgozat</w:t>
+      </w:r>
+    </w:p>
+    <w:p>
+      <w:pPr>
+        <w:jc w:val="center"/>
+        <w:rPr>
+          <w:rFonts w:ascii="Times New Roman" w:hAnsi="Times New Roman" w:cs="Times New Roman"/>
+          <w:sz w:val="40"/>
+        </w:rPr>
+      </w:pPr>
+    </w:p>
+    <w:p>
+      <w:pPr>
+        <w:jc w:val="center"/>
+        <w:rPr>
+          <w:rFonts w:ascii="Times New Roman" w:hAnsi="Times New Roman" w:cs="Times New Roman"/>
+          <w:sz w:val="40"/>
+        </w:rPr>
+      </w:pPr>
+    </w:p>
+    <w:tbl>
+      <w:tblPr>
+        <w:tblStyle w:val="Rcsostblzat"/>
+        <w:tblW w:w="0" w:type="auto"/>
+        <w:tblBorders>
+          <w:top w:val="none" w:sz="0" w:space="0" w:color="auto"/>
+          <w:left w:val="none" w:sz="0" w:space="0" w:color="auto"/>
+          <w:bottom w:val="none" w:sz="0" w:space="0" w:color="auto"/>
+          <w:right w:val="none" w:sz="0" w:space="0" w:color="auto"/>
+          <w:insideH w:val="none" w:sz="0" w:space="0" w:color="auto"/>
+          <w:insideV w:val="none" w:sz="0" w:space="0" w:color="auto"/>
+        </w:tblBorders>
+        <w:tblLook w:val="04A0" w:firstRow="1" w:lastRow="0" w:firstColumn="1" w:lastColumn="0" w:noHBand="0" w:noVBand="1"/>
+      </w:tblPr>
+      <w:tblGrid>
+        <w:gridCol w:w="4035"/>
+        <w:gridCol w:w="4055"/>
+      </w:tblGrid>
+      <w:tr>
+        <w:tc>
+          <w:tcPr>
+            <w:tcW w:w="4508" w:type="dxa"/>
+          </w:tcPr>
+          <w:p>
+            <w:pPr>
+              <w:spacing w:after="360"/>
+              <w:jc w:val="center"/>
+              <w:rPr>
+                <w:rFonts w:ascii="Times New Roman" w:hAnsi="Times New Roman" w:cs="Times New Roman"/>
+                <w:sz w:val="32"/>
+              </w:rPr>
+            </w:pPr>
+            <w:r>
+              <w:rPr>
+                <w:rFonts w:ascii="Times New Roman" w:hAnsi="Times New Roman" w:cs="Times New Roman"/>
+                <w:sz w:val="32"/>
+              </w:rPr>
+              <w:t>Készítette:</w:t>
+            </w:r>
+          </w:p>
+        </w:tc>
+        <w:tc>
+          <w:tcPr>
+            <w:tcW w:w="4508" w:type="dxa"/>
+          </w:tcPr>
+          <w:p>
+            <w:pPr>
+              <w:spacing w:after="360"/>
+              <w:jc w:val="center"/>
+              <w:rPr>
+                <w:rFonts w:ascii="Times New Roman" w:hAnsi="Times New Roman" w:cs="Times New Roman"/>
+                <w:sz w:val="32"/>
+              </w:rPr>
+            </w:pPr>
+            <w:r>
+              <w:rPr>
+                <w:rFonts w:ascii="Times New Roman" w:hAnsi="Times New Roman" w:cs="Times New Roman"/>
+                <w:sz w:val="32"/>
+              </w:rPr>
+              <w:t>Témavezető:</w:t>
+            </w:r>
+          </w:p>
+        </w:tc>
+      </w:tr>
+      <w:tr>
+        <w:tc>
+          <w:tcPr>
+            <w:tcW w:w="4508" w:type="dxa"/>
+          </w:tcPr>
+          <w:p>
+            <w:pPr>
+              <w:spacing w:after="360"/>
+              <w:jc w:val="center"/>
+              <w:rPr>
+                <w:rFonts w:ascii="Times New Roman" w:hAnsi="Times New Roman" w:cs="Times New Roman"/>
+                <w:b/>
+                <w:sz w:val="36"/>
+              </w:rPr>
+            </w:pPr>
+            <w:r>
+              <w:rPr>
+                <w:rFonts w:ascii="Times New Roman" w:hAnsi="Times New Roman" w:cs="Times New Roman"/>
+                <w:b/>
+                <w:sz w:val="36"/>
+              </w:rPr>
+              <w:t>Pullai Szilárd</w:t>
+            </w:r>
+          </w:p>
+        </w:tc>
+        <w:tc>
+          <w:tcPr>
+            <w:tcW w:w="4508" w:type="dxa"/>
+          </w:tcPr>
+          <w:p>
+            <w:pPr>
+              <w:spacing w:after="360"/>
+              <w:jc w:val="center"/>
+              <w:rPr>
+                <w:rFonts w:ascii="Times New Roman" w:hAnsi="Times New Roman" w:cs="Times New Roman"/>
+                <w:b/>
+                <w:sz w:val="36"/>
+              </w:rPr>
+            </w:pPr>
+            <w:r>
+              <w:rPr>
+                <w:rFonts w:ascii="Times New Roman" w:hAnsi="Times New Roman" w:cs="Times New Roman"/>
+                <w:b/>
+                <w:sz w:val="36"/>
+              </w:rPr>
+              <w:t>Dr. Iván Szabolcs</w:t>
+            </w:r>
+          </w:p>
+        </w:tc>
+      </w:tr>
+      <w:tr>
+        <w:tc>
+          <w:tcPr>
+            <w:tcW w:w="4508" w:type="dxa"/>
+          </w:tcPr>
+          <w:p>
+            <w:pPr>
+              <w:spacing w:after="360"/>
+              <w:jc w:val="center"/>
+              <w:rPr>
+                <w:rFonts w:ascii="Times New Roman" w:hAnsi="Times New Roman" w:cs="Times New Roman"/>
+                <w:sz w:val="28"/>
+              </w:rPr>
+            </w:pPr>
+            <w:r>
+              <w:rPr>
+                <w:rFonts w:ascii="Times New Roman" w:hAnsi="Times New Roman" w:cs="Times New Roman"/>
+                <w:sz w:val="28"/>
+              </w:rPr>
+              <w:t>Üzemmérnök-Informatikus B</w:t>
+            </w:r>
+            <w:r>
+              <w:rPr>
+                <w:rFonts w:ascii="Times New Roman" w:hAnsi="Times New Roman" w:cs="Times New Roman"/>
+                <w:sz w:val="28"/>
+              </w:rPr>
+              <w:t>p</w:t>
+            </w:r>
+            <w:r>
+              <w:rPr>
+                <w:rFonts w:ascii="Times New Roman" w:hAnsi="Times New Roman" w:cs="Times New Roman"/>
+                <w:sz w:val="28"/>
+              </w:rPr>
+              <w:t>rof</w:t>
+            </w:r>
+            <w:r>
+              <w:rPr>
+                <w:rFonts w:ascii="Times New Roman" w:hAnsi="Times New Roman" w:cs="Times New Roman"/>
+                <w:sz w:val="28"/>
+              </w:rPr>
+              <w:br/>
+            </w:r>
+            <w:r>
+              <w:rPr>
+                <w:rFonts w:ascii="Times New Roman" w:hAnsi="Times New Roman" w:cs="Times New Roman"/>
+                <w:sz w:val="28"/>
+              </w:rPr>
+              <w:t>Szakos hallgató</w:t>
+            </w:r>
+          </w:p>
+        </w:tc>
+        <w:tc>
+          <w:tcPr>
+            <w:tcW w:w="4508" w:type="dxa"/>
+          </w:tcPr>
+          <w:p>
+            <w:pPr>
+              <w:spacing w:after="360"/>
+              <w:jc w:val="center"/>
+              <w:rPr>
+                <w:rFonts w:ascii="Times New Roman" w:hAnsi="Times New Roman" w:cs="Times New Roman"/>
+                <w:sz w:val="28"/>
+              </w:rPr>
+            </w:pPr>
+            <w:r>
+              <w:rPr>
+                <w:rFonts w:ascii="Times New Roman" w:hAnsi="Times New Roman" w:cs="Times New Roman"/>
+                <w:sz w:val="28"/>
+              </w:rPr>
+              <w:t>Tanszékvezető,</w:t>
+            </w:r>
+            <w:r>
+              <w:rPr>
+                <w:rFonts w:ascii="Times New Roman" w:hAnsi="Times New Roman" w:cs="Times New Roman"/>
+                <w:sz w:val="28"/>
+              </w:rPr>
+              <w:br/>
+            </w:r>
+            <w:r>
+              <w:rPr>
+                <w:rFonts w:ascii="Times New Roman" w:hAnsi="Times New Roman" w:cs="Times New Roman"/>
+                <w:sz w:val="28"/>
+              </w:rPr>
+              <w:t>egyetemi tanár</w:t>
+            </w:r>
+          </w:p>
+        </w:tc>
+      </w:tr>
+    </w:tbl>
+    <w:p>
+      <w:pPr>
+        <w:jc w:val="center"/>
+        <w:rPr>
+          <w:rFonts w:ascii="Times New Roman" w:hAnsi="Times New Roman" w:cs="Times New Roman"/>
+          <w:sz w:val="40"/>
+        </w:rPr>
+      </w:pPr>
+    </w:p>
+    <w:p>
+      <w:pPr>
+        <w:jc w:val="center"/>
+        <w:rPr>
+          <w:rFonts w:ascii="Times New Roman" w:hAnsi="Times New Roman" w:cs="Times New Roman"/>
+          <w:sz w:val="40"/>
+        </w:rPr>
+      </w:pPr>
+    </w:p>
+    <w:p>
+      <w:pPr>
+        <w:jc w:val="center"/>
+        <w:rPr>
+          <w:rFonts w:ascii="Times New Roman" w:hAnsi="Times New Roman" w:cs="Times New Roman"/>
+          <w:sz w:val="40"/>
+        </w:rPr>
+      </w:pPr>
+    </w:p>
+    <w:p>
+      <w:pPr>
+        <w:jc w:val="center"/>
+        <w:rPr>
+          <w:rFonts w:ascii="Times New Roman" w:hAnsi="Times New Roman" w:cs="Times New Roman"/>
+          <w:b/>
+          <w:sz w:val="40"/>
+        </w:rPr>
+      </w:pPr>
+      <w:r>
+        <w:rPr>
+          <w:rFonts w:ascii="Times New Roman" w:hAnsi="Times New Roman" w:cs="Times New Roman"/>
+          <w:b/>
+          <w:sz w:val="40"/>
+        </w:rPr>
+        <w:t>Szeged</w:t>
+      </w:r>
+    </w:p>
+    <w:p>
+      <w:pPr>
+        <w:jc w:val="center"/>
+        <w:rPr>
+          <w:rFonts w:ascii="Times New Roman" w:hAnsi="Times New Roman" w:cs="Times New Roman"/>
+          <w:b/>
+          <w:sz w:val="40"/>
+        </w:rPr>
+      </w:pPr>
+      <w:r>
+        <w:rPr>
+          <w:rFonts w:ascii="Times New Roman" w:hAnsi="Times New Roman" w:cs="Times New Roman"/>
+          <w:b/>
+          <w:sz w:val="40"/>
+        </w:rPr>
+        <w:t>2024</w:t>
+      </w:r>
+    </w:p>
+    <w:p>
+      <w:pPr>
+        <w:rPr>
+          <w:rFonts w:ascii="Times New Roman" w:hAnsi="Times New Roman" w:cs="Times New Roman"/>
+          <w:b/>
+          <w:sz w:val="36"/>
+        </w:rPr>
+      </w:pPr>
+      <w:r>
+        <w:rPr>
+          <w:rFonts w:ascii="Times New Roman" w:hAnsi="Times New Roman" w:cs="Times New Roman"/>
+          <w:b/>
+          <w:sz w:val="40"/>
+        </w:rPr>
+        <w:br w:type="page"/>
+      </w:r>
+      <w:r>
+        <w:rPr>
+          <w:rFonts w:ascii="Times New Roman" w:hAnsi="Times New Roman" w:cs="Times New Roman"/>
+          <w:b/>
+          <w:sz w:val="32"/>
+        </w:rPr>
+        <w:lastRenderedPageBreak/>
+        <w:t>Feladatkiírás</w:t>
+      </w:r>
+    </w:p>
+    <w:p>
+      <w:pPr>
+        <w:spacing w:line="360" w:lineRule="auto"/>
+        <w:rPr>
+          <w:rFonts w:ascii="Times New Roman" w:hAnsi="Times New Roman" w:cs="Times New Roman"/>
+          <w:sz w:val="24"/>
+        </w:rPr>
+      </w:pPr>
+      <w:r>
+        <w:rPr>
+          <w:rFonts w:ascii="Times New Roman" w:hAnsi="Times New Roman" w:cs="Times New Roman"/>
+          <w:sz w:val="24"/>
+        </w:rPr>
+        <w:t>A kitűzőtt feladat egy webalkalmazás elkészítése</w:t>
+      </w:r>
+      <w:r>
+        <w:rPr>
+          <w:rFonts w:ascii="Times New Roman" w:hAnsi="Times New Roman" w:cs="Times New Roman"/>
+          <w:sz w:val="24"/>
+        </w:rPr>
+        <w:t xml:space="preserve"> amely képes részletes</w:t>
+      </w:r>
+      <w:r>
+        <w:rPr>
+          <w:rFonts w:ascii="Times New Roman" w:hAnsi="Times New Roman" w:cs="Times New Roman"/>
+          <w:sz w:val="24"/>
+        </w:rPr>
+        <w:br/>
+      </w:r>
+      <w:r>
+        <w:rPr>
+          <w:rFonts w:ascii="Times New Roman" w:hAnsi="Times New Roman" w:cs="Times New Roman"/>
+          <w:sz w:val="24"/>
+        </w:rPr>
+        <w:t>3D modellek megjelenítésére</w:t>
+      </w:r>
+      <w:r>
+        <w:rPr>
+          <w:rFonts w:ascii="Times New Roman" w:hAnsi="Times New Roman" w:cs="Times New Roman"/>
+          <w:sz w:val="24"/>
+        </w:rPr>
+        <w:t xml:space="preserve">. A projekt elkészítése során </w:t>
+      </w:r>
+      <w:r>
+        <w:rPr>
+          <w:rFonts w:ascii="Times New Roman" w:hAnsi="Times New Roman" w:cs="Times New Roman"/>
+          <w:sz w:val="24"/>
+        </w:rPr>
+        <w:t xml:space="preserve">cél a Three.js, React.js könyvtárak alapos elsajátítása és átfogó elemzés készítése az alkalmazásban </w:t>
+      </w:r>
+      <w:r>
+        <w:rPr>
+          <w:rFonts w:ascii="Times New Roman" w:hAnsi="Times New Roman" w:cs="Times New Roman"/>
+          <w:sz w:val="24"/>
+        </w:rPr>
+        <w:t xml:space="preserve">implementált </w:t>
+      </w:r>
+      <w:r>
+        <w:rPr>
+          <w:rFonts w:ascii="Times New Roman" w:hAnsi="Times New Roman" w:cs="Times New Roman"/>
+          <w:sz w:val="24"/>
+        </w:rPr>
+        <w:t>optimalizálásokról.</w:t>
+      </w:r>
+    </w:p>
+    <w:p>
+      <w:pPr>
+        <w:spacing w:line="360" w:lineRule="auto"/>
+        <w:ind w:firstLine="720"/>
+        <w:rPr>
+          <w:rFonts w:ascii="Times New Roman" w:hAnsi="Times New Roman" w:cs="Times New Roman"/>
+          <w:sz w:val="24"/>
+        </w:rPr>
+      </w:pPr>
+      <w:r>
+        <w:rPr>
+          <w:rFonts w:ascii="Times New Roman" w:hAnsi="Times New Roman" w:cs="Times New Roman"/>
+          <w:sz w:val="24"/>
+        </w:rPr>
+        <w:t>A teljesítmén</w:t>
+      </w:r>
+      <w:r>
+        <w:rPr>
+          <w:rFonts w:ascii="Times New Roman" w:hAnsi="Times New Roman" w:cs="Times New Roman"/>
+          <w:sz w:val="24"/>
+        </w:rPr>
+        <w:t>ynek skálázódik</w:t>
+      </w:r>
+      <w:r>
+        <w:rPr>
+          <w:rFonts w:ascii="Times New Roman" w:hAnsi="Times New Roman" w:cs="Times New Roman"/>
+          <w:sz w:val="24"/>
+        </w:rPr>
+        <w:t>, mivel a programnak futnia kell mobil eszközökön, laptopokon és asztali számítógépeken</w:t>
+      </w:r>
+      <w:r>
+        <w:rPr>
+          <w:rFonts w:ascii="Times New Roman" w:hAnsi="Times New Roman" w:cs="Times New Roman"/>
+          <w:sz w:val="24"/>
+        </w:rPr>
+        <w:t>, változó felbontásokat és képarányokat támogatva.</w:t>
+      </w:r>
+    </w:p>
+    <w:p>
+      <w:pPr>
+        <w:spacing w:line="360" w:lineRule="auto"/>
+        <w:ind w:firstLine="720"/>
+        <w:rPr>
+          <w:rFonts w:ascii="Times New Roman" w:hAnsi="Times New Roman" w:cs="Times New Roman"/>
+          <w:sz w:val="24"/>
+        </w:rPr>
+      </w:pPr>
+      <w:r>
+        <w:rPr>
+          <w:rFonts w:ascii="Times New Roman" w:hAnsi="Times New Roman" w:cs="Times New Roman"/>
+          <w:sz w:val="24"/>
+        </w:rPr>
+        <w:t>Tömörített 3D modelleket kell kezelnie az alkalmazásnak, mivel cél a gyors működés, mobilhálozatról is gyorsan és gördülékenyen kell történnie a betöltésnek.</w:t>
+      </w:r>
+      <w:r>
+        <w:rPr>
+          <w:rFonts w:ascii="Times New Roman" w:hAnsi="Times New Roman" w:cs="Times New Roman"/>
+          <w:sz w:val="24"/>
+        </w:rPr>
+        <w:br/>
+        <w:t>Az optimalizálási módokról részletes elemzést kell készíteni és a feltá</w:t>
+      </w:r>
+      <w:r>
+        <w:rPr>
+          <w:rFonts w:ascii="Times New Roman" w:hAnsi="Times New Roman" w:cs="Times New Roman"/>
+          <w:sz w:val="24"/>
+        </w:rPr>
+        <w:t>rt összefüggéseket muszáj szemléltetni.</w:t>
+      </w:r>
+    </w:p>
+    <w:p>
+      <w:pPr>
+        <w:spacing w:line="360" w:lineRule="auto"/>
+        <w:ind w:firstLine="720"/>
+        <w:rPr>
+          <w:rFonts w:ascii="Times New Roman" w:hAnsi="Times New Roman" w:cs="Times New Roman"/>
+          <w:sz w:val="24"/>
+        </w:rPr>
+      </w:pPr>
+      <w:r>
+        <w:rPr>
+          <w:rFonts w:ascii="Times New Roman" w:hAnsi="Times New Roman" w:cs="Times New Roman"/>
+          <w:sz w:val="24"/>
+        </w:rPr>
+        <w:t>Az alkalmazásnak rendelkezni kell felhasználói felülettel, amin keresztül interakív módon változtatható a betöltött 3D modell megjelenése, a szintér környezete és a virtuális kamera forgatása.</w:t>
+      </w:r>
       <w:bookmarkStart w:id="0" w:name="_GoBack"/>
       <w:bookmarkEnd w:id="0"/>
+    </w:p>
+    <w:p>
+      <w:pPr>
+        <w:spacing w:line="360" w:lineRule="auto"/>
+        <w:ind w:firstLine="720"/>
+        <w:rPr>
+          <w:rFonts w:ascii="Times New Roman" w:hAnsi="Times New Roman" w:cs="Times New Roman"/>
+          <w:sz w:val="24"/>
+        </w:rPr>
+      </w:pPr>
+      <w:r>
+        <w:rPr>
+          <w:rFonts w:ascii="Times New Roman" w:hAnsi="Times New Roman" w:cs="Times New Roman"/>
+          <w:sz w:val="24"/>
+        </w:rPr>
+        <w:t>A renderelésnél használt shader programok működésének megismerése, különböző fény számítási algoritmusok elemzése és összehasonlítása. Utófeldolgozás során alkalmazott algoritmusok megértése és ismertetése.</w:t>
+      </w:r>
+    </w:p>
+    <w:p>
+      <w:pPr>
+        <w:spacing w:line="360" w:lineRule="auto"/>
+        <w:rPr>
+          <w:rFonts w:ascii="Times New Roman" w:hAnsi="Times New Roman" w:cs="Times New Roman"/>
+          <w:sz w:val="24"/>
+        </w:rPr>
+      </w:pPr>
     </w:p>
     <w:sectPr>
       <w:pgSz w:w="11906" w:h="16838" w:code="9"/>
@@ -410,6 +1344,7 @@
   <w:style w:type="paragraph" w:default="1" w:styleId="Norml">
     <w:name w:val="Normal"/>
     <w:qFormat/>
+    <w:rsid w:val="003C6468"/>
   </w:style>
   <w:style w:type="character" w:default="1" w:styleId="Bekezdsalapbettpusa">
     <w:name w:val="Default Paragraph Font"/>
@@ -437,6 +1372,25 @@
     <w:uiPriority w:val="99"/>
     <w:semiHidden/>
     <w:unhideWhenUsed/>
+  </w:style>
+  <w:style w:type="table" w:styleId="Rcsostblzat">
+    <w:name w:val="Table Grid"/>
+    <w:basedOn w:val="Normltblzat"/>
+    <w:uiPriority w:val="39"/>
+    <w:rsid w:val="003C6468"/>
+    <w:pPr>
+      <w:spacing w:after="0" w:line="240" w:lineRule="auto"/>
+    </w:pPr>
+    <w:tblPr>
+      <w:tblBorders>
+        <w:top w:val="single" w:sz="4" w:space="0" w:color="auto"/>
+        <w:left w:val="single" w:sz="4" w:space="0" w:color="auto"/>
+        <w:bottom w:val="single" w:sz="4" w:space="0" w:color="auto"/>
+        <w:right w:val="single" w:sz="4" w:space="0" w:color="auto"/>
+        <w:insideH w:val="single" w:sz="4" w:space="0" w:color="auto"/>
+        <w:insideV w:val="single" w:sz="4" w:space="0" w:color="auto"/>
+      </w:tblBorders>
+    </w:tblPr>
   </w:style>
 </w:styles>
 </file>
@@ -707,7 +1661,7 @@
 </file>
 
 <file path=customXml/itemProps1.xml><?xml version="1.0" encoding="utf-8"?>
-<ds:datastoreItem xmlns:ds="http://schemas.openxmlformats.org/officeDocument/2006/customXml" ds:itemID="{CE1B4970-1BBD-4946-9FE7-BBA1AD5554B5}">
+<ds:datastoreItem xmlns:ds="http://schemas.openxmlformats.org/officeDocument/2006/customXml" ds:itemID="{6159DCB5-6A37-402D-BBE1-3ABCE85A58FA}">
   <ds:schemaRefs>
     <ds:schemaRef ds:uri="http://schemas.openxmlformats.org/officeDocument/2006/bibliography"/>
   </ds:schemaRefs>

</xml_diff>

<commit_message>
state manager created, fixed some graphical bugs
</commit_message>
<xml_diff>
--- a/docs/szakdolgozat.docx
+++ b/docs/szakdolgozat.docx
@@ -11,6 +11,8 @@
           <w:sz w:val="40"/>
         </w:rPr>
       </w:pPr>
+      <w:bookmarkStart w:id="0" w:name="_GoBack"/>
+      <w:bookmarkEnd w:id="0"/>
       <w:r>
         <w:rPr>
           <w:rFonts w:ascii="Times New Roman" w:hAnsi="Times New Roman" w:cs="Times New Roman"/>
@@ -911,8 +913,6 @@
         </w:rPr>
         <w:t>Az alkalmazásnak rendelkezni kell felhasználói felülettel, amin keresztül interakív módon változtatható a betöltött 3D modell megjelenése, a szintér környezete és a virtuális kamera forgatása.</w:t>
       </w:r>
-      <w:bookmarkStart w:id="0" w:name="_GoBack"/>
-      <w:bookmarkEnd w:id="0"/>
     </w:p>
     <w:p>
       <w:pPr>
@@ -941,14 +941,111 @@
       </w:pPr>
     </w:p>
     <w:sectPr>
+      <w:footerReference w:type="default" r:id="rId7"/>
       <w:pgSz w:w="11906" w:h="16838" w:code="9"/>
       <w:pgMar w:top="1440" w:right="1440" w:bottom="1440" w:left="1800" w:header="720" w:footer="720" w:gutter="576"/>
-      <w:pgNumType w:start="2"/>
+      <w:pgNumType w:start="1"/>
       <w:cols w:space="720"/>
       <w:docGrid w:linePitch="360"/>
     </w:sectPr>
   </w:body>
 </w:document>
+</file>
+
+<file path=word/endnotes.xml><?xml version="1.0" encoding="utf-8"?>
+<w:endnotes xmlns:wpc="http://schemas.microsoft.com/office/word/2010/wordprocessingCanvas" xmlns:cx="http://schemas.microsoft.com/office/drawing/2014/chartex" xmlns:mc="http://schemas.openxmlformats.org/markup-compatibility/2006" xmlns:o="urn:schemas-microsoft-com:office:office" xmlns:r="http://schemas.openxmlformats.org/officeDocument/2006/relationships" xmlns:m="http://schemas.openxmlformats.org/officeDocument/2006/math" xmlns:v="urn:schemas-microsoft-com:vml" xmlns:wp14="http://schemas.microsoft.com/office/word/2010/wordprocessingDrawing" xmlns:wp="http://schemas.openxmlformats.org/drawingml/2006/wordprocessingDrawing" xmlns:w10="urn:schemas-microsoft-com:office:word" xmlns:w="http://schemas.openxmlformats.org/wordprocessingml/2006/main" xmlns:w14="http://schemas.microsoft.com/office/word/2010/wordml" xmlns:w15="http://schemas.microsoft.com/office/word/2012/wordml" xmlns:w16se="http://schemas.microsoft.com/office/word/2015/wordml/symex" xmlns:wpg="http://schemas.microsoft.com/office/word/2010/wordprocessingGroup" xmlns:wpi="http://schemas.microsoft.com/office/word/2010/wordprocessingInk" xmlns:wne="http://schemas.microsoft.com/office/word/2006/wordml" xmlns:wps="http://schemas.microsoft.com/office/word/2010/wordprocessingShape" mc:Ignorable="w14 w15 w16se wp14">
+  <w:endnote w:type="separator" w:id="-1">
+    <w:p>
+      <w:pPr>
+        <w:spacing w:after="0" w:line="240" w:lineRule="auto"/>
+      </w:pPr>
+      <w:r>
+        <w:separator/>
+      </w:r>
+    </w:p>
+  </w:endnote>
+  <w:endnote w:type="continuationSeparator" w:id="0">
+    <w:p>
+      <w:pPr>
+        <w:spacing w:after="0" w:line="240" w:lineRule="auto"/>
+      </w:pPr>
+      <w:r>
+        <w:continuationSeparator/>
+      </w:r>
+    </w:p>
+  </w:endnote>
+</w:endnotes>
+</file>
+
+<file path=word/footer1.xml><?xml version="1.0" encoding="utf-8"?>
+<w:ftr xmlns:wpc="http://schemas.microsoft.com/office/word/2010/wordprocessingCanvas" xmlns:cx="http://schemas.microsoft.com/office/drawing/2014/chartex" xmlns:mc="http://schemas.openxmlformats.org/markup-compatibility/2006" xmlns:o="urn:schemas-microsoft-com:office:office" xmlns:r="http://schemas.openxmlformats.org/officeDocument/2006/relationships" xmlns:m="http://schemas.openxmlformats.org/officeDocument/2006/math" xmlns:v="urn:schemas-microsoft-com:vml" xmlns:wp14="http://schemas.microsoft.com/office/word/2010/wordprocessingDrawing" xmlns:wp="http://schemas.openxmlformats.org/drawingml/2006/wordprocessingDrawing" xmlns:w10="urn:schemas-microsoft-com:office:word" xmlns:w="http://schemas.openxmlformats.org/wordprocessingml/2006/main" xmlns:w14="http://schemas.microsoft.com/office/word/2010/wordml" xmlns:w15="http://schemas.microsoft.com/office/word/2012/wordml" xmlns:w16se="http://schemas.microsoft.com/office/word/2015/wordml/symex" xmlns:wpg="http://schemas.microsoft.com/office/word/2010/wordprocessingGroup" xmlns:wpi="http://schemas.microsoft.com/office/word/2010/wordprocessingInk" xmlns:wne="http://schemas.microsoft.com/office/word/2006/wordml" xmlns:wps="http://schemas.microsoft.com/office/word/2010/wordprocessingShape" mc:Ignorable="w14 w15 w16se wp14">
+  <w:sdt>
+    <w:sdtPr>
+      <w:id w:val="-1889179948"/>
+      <w:docPartObj>
+        <w:docPartGallery w:val="Page Numbers (Bottom of Page)"/>
+        <w:docPartUnique/>
+      </w:docPartObj>
+    </w:sdtPr>
+    <w:sdtContent>
+      <w:p>
+        <w:pPr>
+          <w:pStyle w:val="llb"/>
+          <w:jc w:val="right"/>
+        </w:pPr>
+        <w:r>
+          <w:fldChar w:fldCharType="begin"/>
+        </w:r>
+        <w:r>
+          <w:instrText>PAGE   \* MERGEFORMAT</w:instrText>
+        </w:r>
+        <w:r>
+          <w:fldChar w:fldCharType="separate"/>
+        </w:r>
+        <w:r>
+          <w:rPr>
+            <w:noProof/>
+            <w:lang w:val="hu-HU"/>
+          </w:rPr>
+          <w:t>3</w:t>
+        </w:r>
+        <w:r>
+          <w:fldChar w:fldCharType="end"/>
+        </w:r>
+      </w:p>
+    </w:sdtContent>
+  </w:sdt>
+  <w:p>
+    <w:pPr>
+      <w:pStyle w:val="llb"/>
+    </w:pPr>
+  </w:p>
+</w:ftr>
+</file>
+
+<file path=word/footnotes.xml><?xml version="1.0" encoding="utf-8"?>
+<w:footnotes xmlns:wpc="http://schemas.microsoft.com/office/word/2010/wordprocessingCanvas" xmlns:cx="http://schemas.microsoft.com/office/drawing/2014/chartex" xmlns:mc="http://schemas.openxmlformats.org/markup-compatibility/2006" xmlns:o="urn:schemas-microsoft-com:office:office" xmlns:r="http://schemas.openxmlformats.org/officeDocument/2006/relationships" xmlns:m="http://schemas.openxmlformats.org/officeDocument/2006/math" xmlns:v="urn:schemas-microsoft-com:vml" xmlns:wp14="http://schemas.microsoft.com/office/word/2010/wordprocessingDrawing" xmlns:wp="http://schemas.openxmlformats.org/drawingml/2006/wordprocessingDrawing" xmlns:w10="urn:schemas-microsoft-com:office:word" xmlns:w="http://schemas.openxmlformats.org/wordprocessingml/2006/main" xmlns:w14="http://schemas.microsoft.com/office/word/2010/wordml" xmlns:w15="http://schemas.microsoft.com/office/word/2012/wordml" xmlns:w16se="http://schemas.microsoft.com/office/word/2015/wordml/symex" xmlns:wpg="http://schemas.microsoft.com/office/word/2010/wordprocessingGroup" xmlns:wpi="http://schemas.microsoft.com/office/word/2010/wordprocessingInk" xmlns:wne="http://schemas.microsoft.com/office/word/2006/wordml" xmlns:wps="http://schemas.microsoft.com/office/word/2010/wordprocessingShape" mc:Ignorable="w14 w15 w16se wp14">
+  <w:footnote w:type="separator" w:id="-1">
+    <w:p>
+      <w:pPr>
+        <w:spacing w:after="0" w:line="240" w:lineRule="auto"/>
+      </w:pPr>
+      <w:r>
+        <w:separator/>
+      </w:r>
+    </w:p>
+  </w:footnote>
+  <w:footnote w:type="continuationSeparator" w:id="0">
+    <w:p>
+      <w:pPr>
+        <w:spacing w:after="0" w:line="240" w:lineRule="auto"/>
+      </w:pPr>
+      <w:r>
+        <w:continuationSeparator/>
+      </w:r>
+    </w:p>
+  </w:footnote>
+</w:footnotes>
 </file>
 
 <file path=word/styles.xml><?xml version="1.0" encoding="utf-8"?>
@@ -1392,6 +1489,50 @@
       </w:tblBorders>
     </w:tblPr>
   </w:style>
+  <w:style w:type="paragraph" w:styleId="lfej">
+    <w:name w:val="header"/>
+    <w:basedOn w:val="Norml"/>
+    <w:link w:val="lfejChar"/>
+    <w:uiPriority w:val="99"/>
+    <w:unhideWhenUsed/>
+    <w:rsid w:val="00AD78A0"/>
+    <w:pPr>
+      <w:tabs>
+        <w:tab w:val="center" w:pos="4680"/>
+        <w:tab w:val="right" w:pos="9360"/>
+      </w:tabs>
+      <w:spacing w:after="0" w:line="240" w:lineRule="auto"/>
+    </w:pPr>
+  </w:style>
+  <w:style w:type="character" w:customStyle="1" w:styleId="lfejChar">
+    <w:name w:val="Élőfej Char"/>
+    <w:basedOn w:val="Bekezdsalapbettpusa"/>
+    <w:link w:val="lfej"/>
+    <w:uiPriority w:val="99"/>
+    <w:rsid w:val="00AD78A0"/>
+  </w:style>
+  <w:style w:type="paragraph" w:styleId="llb">
+    <w:name w:val="footer"/>
+    <w:basedOn w:val="Norml"/>
+    <w:link w:val="llbChar"/>
+    <w:uiPriority w:val="99"/>
+    <w:unhideWhenUsed/>
+    <w:rsid w:val="00AD78A0"/>
+    <w:pPr>
+      <w:tabs>
+        <w:tab w:val="center" w:pos="4680"/>
+        <w:tab w:val="right" w:pos="9360"/>
+      </w:tabs>
+      <w:spacing w:after="0" w:line="240" w:lineRule="auto"/>
+    </w:pPr>
+  </w:style>
+  <w:style w:type="character" w:customStyle="1" w:styleId="llbChar">
+    <w:name w:val="Élőláb Char"/>
+    <w:basedOn w:val="Bekezdsalapbettpusa"/>
+    <w:link w:val="llb"/>
+    <w:uiPriority w:val="99"/>
+    <w:rsid w:val="00AD78A0"/>
+  </w:style>
 </w:styles>
 </file>
 
@@ -1661,7 +1802,7 @@
 </file>
 
 <file path=customXml/itemProps1.xml><?xml version="1.0" encoding="utf-8"?>
-<ds:datastoreItem xmlns:ds="http://schemas.openxmlformats.org/officeDocument/2006/customXml" ds:itemID="{6159DCB5-6A37-402D-BBE1-3ABCE85A58FA}">
+<ds:datastoreItem xmlns:ds="http://schemas.openxmlformats.org/officeDocument/2006/customXml" ds:itemID="{11D4166A-B19D-4381-A50A-E539DFB68D26}">
   <ds:schemaRefs>
     <ds:schemaRef ds:uri="http://schemas.openxmlformats.org/officeDocument/2006/bibliography"/>
   </ds:schemaRefs>

</xml_diff>